<commit_message>
Revert "this is trial"
This reverts commit 41e4007a8311c84c6743d86ecf49a8e12e6bdc72.
</commit_message>
<xml_diff>
--- a/endsemm.docx
+++ b/endsemm.docx
@@ -12,13 +12,7 @@
         <w:rPr>
           <w:lang w:val="en-US"/>
         </w:rPr>
-        <w:t xml:space="preserve">We should take care of </w:t>
-      </w:r>
-      <w:r>
-        <w:rPr>
-          <w:lang w:val="en-US"/>
-        </w:rPr>
-        <w:t>environment lol</w:t>
+        <w:t>We should take care of enviroment</w:t>
       </w:r>
     </w:p>
     <w:sectPr>

</xml_diff>